<commit_message>
Citations first two chapter
</commit_message>
<xml_diff>
--- a/Szakmai gyak beszámoló.docx
+++ b/Szakmai gyak beszámoló.docx
@@ -10,6 +10,43 @@
         <w:t>Szakmai gyakorlat beszámoló</w:t>
       </w:r>
     </w:p>
+    <w:p/>
+    <w:p>
+      <w:r>
+        <w:rPr>
+          <w:color w:val="5B9BD5" w:themeColor="accent1"/>
+          <w:sz w:val="24"/>
+          <w:szCs w:val="24"/>
+        </w:rPr>
+        <w:t>Boér Lehel</w:t>
+      </w:r>
+      <w:r>
+        <w:rPr>
+          <w:color w:val="5B9BD5" w:themeColor="accent1"/>
+          <w:sz w:val="24"/>
+          <w:szCs w:val="24"/>
+        </w:rPr>
+        <w:br/>
+        <w:t>Z8N953</w:t>
+      </w:r>
+      <w:bookmarkStart w:id="0" w:name="_GoBack"/>
+      <w:bookmarkEnd w:id="0"/>
+      <w:r>
+        <w:br/>
+      </w:r>
+      <w:r>
+        <w:rPr>
+          <w:color w:val="5B9BD5" w:themeColor="accent1"/>
+        </w:rPr>
+        <w:t>GE H</w:t>
+      </w:r>
+      <w:r>
+        <w:rPr>
+          <w:color w:val="5B9BD5" w:themeColor="accent1"/>
+        </w:rPr>
+        <w:t>ealthcare</w:t>
+      </w:r>
+    </w:p>
     <w:p>
       <w:pPr>
         <w:pStyle w:val="Heading1"/>
@@ -175,20 +212,28 @@
           <w:rFonts w:cstheme="minorHAnsi"/>
           <w:bdr w:val="none" w:sz="0" w:space="0" w:color="auto" w:frame="1"/>
         </w:rPr>
-        <w:t>A GE digitális beruházásaira, kiterjedt ellátási láncára, valamint az ország kiemelkedő gyártási és digitális képességeire támaszkodva magyarországi üzemeiben korszerű egészségügyi, olaj- és gázipari, légi közlekedési, és energiatermelési berendezéseket és gépeket gyárt, amelyek kiegészülnek a budapesti Globális Szolgáltató Központ és a Digitális Fejlesztési Központ szolgáltatásaival.</w:t>
-      </w:r>
-    </w:p>
-    <w:p>
-      <w:pPr>
-        <w:rPr>
-          <w:rFonts w:cstheme="minorHAnsi"/>
-        </w:rPr>
-      </w:pPr>
+        <w:t xml:space="preserve">A GE digitális beruházásaira, kiterjedt ellátási láncára, valamint az ország kiemelkedő gyártási és digitális képességeire támaszkodva magyarországi üzemeiben korszerű egészségügyi, olaj- és gázipari, </w:t>
+      </w:r>
       <w:r>
         <w:rPr>
           <w:rFonts w:cstheme="minorHAnsi"/>
           <w:bdr w:val="none" w:sz="0" w:space="0" w:color="auto" w:frame="1"/>
         </w:rPr>
+        <w:lastRenderedPageBreak/>
+        <w:t>légi közlekedési, és energiatermelési berendezéseket és gépeket gyárt, amelyek kiegészülnek a budapesti Globális Szolgáltató Központ és a Digitális Fejlesztési Központ szolgáltatásaival.</w:t>
+      </w:r>
+    </w:p>
+    <w:p>
+      <w:pPr>
+        <w:rPr>
+          <w:rFonts w:cstheme="minorHAnsi"/>
+        </w:rPr>
+      </w:pPr>
+      <w:r>
+        <w:rPr>
+          <w:rFonts w:cstheme="minorHAnsi"/>
+          <w:bdr w:val="none" w:sz="0" w:space="0" w:color="auto" w:frame="1"/>
+        </w:rPr>
         <w:t>A GE közel 4 000 munkatársat foglalkoztat Magyarországon, ahol 4 gyár, 3 kutatás-fejlesztést végző központ (GE Power, GE Healthcare, GE Aviation) és egy regionális üzleti központ található.</w:t>
       </w:r>
     </w:p>
@@ -202,41 +247,97 @@
         <w:rPr>
           <w:rFonts w:cstheme="minorHAnsi"/>
         </w:rPr>
+        <w:t>A GE Healthcare gyökeresen alakítja át a technológiákat és a szolgáltatásokat annak érdekében, hogy a magasabb minőségű és megfizethető egészségügy iránt megnövekedett igényt szerte a világon kielégítse. A GE Healthcare egészségügyi szakemberek részére biztosít megoldásokat az orvosi képalkotó programoktól, informatikai és szof</w:t>
+      </w:r>
+      <w:r>
+        <w:rPr>
+          <w:rFonts w:cstheme="minorHAnsi"/>
+        </w:rPr>
+        <w:t>t</w:t>
+      </w:r>
+      <w:r>
+        <w:rPr>
+          <w:rFonts w:cstheme="minorHAnsi"/>
+        </w:rPr>
+        <w:t>ver megoldástól, beteg felügyeleti rendszerektől kezdve a diagnosztikán, gyógyszerkutatáson át, egészen a biotechnológiai gyártási technológiákig, hogy azok kiváló egészségügyi szolgáltatást nyújthassanak betegeiknek.</w:t>
+      </w:r>
+    </w:p>
+    <w:p>
+      <w:pPr>
+        <w:rPr>
+          <w:rFonts w:cstheme="minorHAnsi"/>
+        </w:rPr>
+      </w:pPr>
+    </w:p>
+    <w:p>
+      <w:pPr>
+        <w:pStyle w:val="Heading1"/>
+      </w:pPr>
+      <w:r>
+        <w:t>Imaging Fabric SDK</w:t>
+      </w:r>
+    </w:p>
+    <w:p/>
+    <w:p>
+      <w:r>
+        <w:t>Ebben a fejezetben bemutatom a csapatom által fejlesztett SDK szoftverkomponenseket.</w:t>
+      </w:r>
+    </w:p>
+    <w:p/>
+    <w:p>
+      <w:pPr>
+        <w:pStyle w:val="Heading2"/>
+      </w:pPr>
+      <w:r>
+        <w:t>API Gateway</w:t>
+      </w:r>
+    </w:p>
+    <w:p/>
+    <w:p>
+      <w:r>
+        <w:t>Az API Gateway egy fordított proxy szerepét tölti be az SDK-ban és token alapú autentikációval biztosítja a komponensek közti kommunikáció biztonságát és hitelességét. Az API Gateway lehetővé teszi a szolgáltatások elérését a felhasználó számára biztonságos HTTPS és WebSocket illetve Secure WebSocket protokollokon keresztül.</w:t>
+      </w:r>
+    </w:p>
+    <w:p>
+      <w:r>
+        <w:t xml:space="preserve">A </w:t>
+      </w:r>
+      <w:r>
+        <w:t>fordított proxy egy olyan proxy szerver (a számítógép-hálózatok működését gyorsító eszköz), ami a sima proxyval ellentétben nem a klienshez, hanem a szerverhez van közel, és a célja nem a hálózati forgalomnak, hanem a szerver terhelésének a csökkentése. A működése hasonló a sima proxyhoz: a kliens és a szerver között helyezkedik el, megjegyzi, hogy egy adott kérésre a szerver milyen választ adott, és ha később ugyanazt a kérést kapja, akkor nem küldi ismét tovább a szervernek, hanem a saját memóriájából válaszolja meg. Mivel ugyanaz kontrollálja, aki a szervert is, a sima proxynál kifinomultabb funkciókat is meg tud valósítani; például a szerver jelezni tudja a fordított proxynak, ha a tárolt tartalom idejétmúlttá válik, illetve lehetséges a válasznak egyes részeit a proxyn, más rész</w:t>
+      </w:r>
+      <w:r>
+        <w:t>eit a szerveren előállítani.</w:t>
+      </w:r>
+    </w:p>
+    <w:p/>
+    <w:p>
+      <w:pPr>
+        <w:pStyle w:val="Heading2"/>
+      </w:pPr>
+      <w:r>
+        <w:t>Configuration Adapter</w:t>
+      </w:r>
+    </w:p>
+    <w:p/>
+    <w:p>
+      <w:r>
+        <w:t>A Configuration Adapter külső konfigurációs adatbázisból képes konfigurációt generálni SDK-s alkalmazások számára. Transzformálás alatt egyrészt kiegészíti olyan biztonsági információkkal amit nem tárolhatunk SDK-n kívüli adatbázisban, másrészt megfelelő formára hozza azt (json, xml stb.). Képes a konfigurációs adatbázis tartalmát folyamatosan figyelni, és amint az megváltozik rögtön újragenerálja a konfigurációt.</w:t>
+      </w:r>
+    </w:p>
+    <w:p/>
+    <w:p>
+      <w:pPr>
+        <w:pStyle w:val="Heading2"/>
+      </w:pPr>
+      <w:r>
         <w:lastRenderedPageBreak/>
-        <w:t>A GE Healthcare gyökeresen alakítja át a technológiákat és a szolgáltatásokat annak érdekében, hogy a magasabb minőségű és megfizethető egészségügy iránt megnövekedett igényt szerte a világon kielégítse. A GE Healthcare egészségügyi szakemberek részére biztosít megoldásokat az orvosi képalkotó programoktól, informatikai és szof</w:t>
-      </w:r>
-      <w:r>
-        <w:rPr>
-          <w:rFonts w:cstheme="minorHAnsi"/>
-        </w:rPr>
-        <w:t>t</w:t>
-      </w:r>
-      <w:r>
-        <w:rPr>
-          <w:rFonts w:cstheme="minorHAnsi"/>
-        </w:rPr>
-        <w:t>ver megoldástól, beteg felügyeleti rendszerektől kezdve a diagnosztikán, gyógyszerkutatáson át, egészen a biotechnológiai gyártási technológiákig, hogy azok kiváló egészségügyi szolgáltatást nyújthassanak betegeiknek.</w:t>
-      </w:r>
-    </w:p>
-    <w:p>
-      <w:pPr>
-        <w:rPr>
-          <w:rFonts w:cstheme="minorHAnsi"/>
-        </w:rPr>
-      </w:pPr>
-    </w:p>
-    <w:p>
-      <w:pPr>
-        <w:pStyle w:val="Heading1"/>
-      </w:pPr>
-      <w:r>
-        <w:t>Imaging Fabric SDK</w:t>
+        <w:t>Logging</w:t>
       </w:r>
     </w:p>
     <w:p/>
     <w:p>
       <w:r>
-        <w:t>Ebben a fejezetben bemutatom a csapatom által fejlesztett SDK szoftverkomponenseket.</w:t>
+        <w:t>Általános java logging lib SDK-s alkalmazások számára. Ezt dependenciaként húzzák be. Különböző események logolásához különböző logging kontextusokat kell felépíteni, a lib gondoskodik ezután a logok megfelelő formájú kiírásáról.</w:t>
       </w:r>
     </w:p>
     <w:p/>
@@ -245,70 +346,19 @@
         <w:pStyle w:val="Heading2"/>
       </w:pPr>
       <w:r>
-        <w:t>API Gateway</w:t>
+        <w:t>VNA BulkDataLoader</w:t>
       </w:r>
     </w:p>
     <w:p/>
     <w:p>
       <w:r>
-        <w:t>Az API Gateway egy fordított proxy szerepét tölti be az SDK-ban és token alapú autentikációval biztosítja a komponensek közti kommunikáció biztonságát és hitelességét. Az API Gateway lehetővé teszi a szolgáltatások elérését a felhasználó számára biztonságos HTTPS és WebSocket illetve Secure WebSocket protokollokon keresztül.</w:t>
-      </w:r>
-    </w:p>
-    <w:p>
-      <w:r>
-        <w:t xml:space="preserve">A </w:t>
-      </w:r>
-      <w:r>
-        <w:t>fordított proxy egy olyan proxy szerver (a számítógép-hálózatok működését gyorsító eszköz), ami a sima proxyval ellentétben nem a klienshez, hanem a szerverhez van közel, és a célja nem a hálózati forgalomnak, hanem a szerver terhelésének a csökkentése. A működése hasonló a sima proxyhoz: a kliens és a szerver között helyezkedik el, megjegyzi, hogy egy adott kérésre a szerver milyen választ adott, és ha később ugyanazt a kérést kapja, akkor nem küldi ismét tovább a szervernek, hanem a saját memóriájából válaszolja meg. Mivel ugyanaz kontrollálja, aki a szervert is, a sima proxynál kifinomultabb funkciókat is meg tud valósítani; például a szerver jelezni tudja a fordított proxynak, ha a tárolt tartalom idejétmúlttá válik, illetve lehetséges a válasznak egyes részeit a proxyn, más rész</w:t>
-      </w:r>
-      <w:r>
-        <w:t>eit a szerveren előállítani.</w:t>
-      </w:r>
-    </w:p>
-    <w:p/>
-    <w:p>
-      <w:pPr>
-        <w:pStyle w:val="Heading2"/>
-      </w:pPr>
-      <w:r>
-        <w:t>Configuration Adapter</w:t>
-      </w:r>
-    </w:p>
-    <w:p/>
-    <w:p>
-      <w:r>
-        <w:t>A Configuration Adapter külső konfigurációs adatbázisból képes konfigurációt generálni SDK-s alkalmazások számára. Transzformálás alatt egyrészt kiegészíti olyan biztonsági információkkal amit nem tárolhatunk SDK-n kívüli adatbázisban, másrészt megfelelő formára hozza azt (json, xml stb.). Képes a konfigurációs adatbázis tartalmát folyamatosan figyelni, és amint az megváltozik rögtön újragenerálja a konfigurációt.</w:t>
-      </w:r>
-    </w:p>
-    <w:p/>
-    <w:p>
-      <w:pPr>
-        <w:pStyle w:val="Heading2"/>
-      </w:pPr>
-      <w:r>
-        <w:t>Logging</w:t>
-      </w:r>
-    </w:p>
-    <w:p/>
-    <w:p>
-      <w:r>
-        <w:lastRenderedPageBreak/>
-        <w:t>Általános java logging lib SDK-s alkalmazások számára. Ezt dependenciaként húzzák be. Különböző események logolásához különböző logging kontextusokat kell felépíteni, a lib gondoskodik ezután a logok megfelelő formájú kiírásáról.</w:t>
-      </w:r>
-    </w:p>
-    <w:p/>
-    <w:p>
-      <w:pPr>
-        <w:pStyle w:val="Heading2"/>
-      </w:pPr>
-      <w:r>
-        <w:t>VNA BulkDataLoader</w:t>
-      </w:r>
-    </w:p>
-    <w:p/>
-    <w:p>
-      <w:r>
-        <w:t>Viszonylag új projekt a csapatunkban, Vendor Neutral Archive típusú adatbázisokból képes DICOM képeket betölteni az SDK számára.</w:t>
+        <w:t>Viszonylag új projekt a csapatunkban, Vendor Neutral Archive típusú adatbázisokból képes DICOM képeket betölteni</w:t>
+      </w:r>
+      <w:r>
+        <w:t xml:space="preserve"> WADO-RS végpontokon keresztül</w:t>
+      </w:r>
+      <w:r>
+        <w:t xml:space="preserve"> az SDK számára.</w:t>
       </w:r>
     </w:p>
     <w:p/>
@@ -4350,8 +4400,6 @@
       <w:r>
         <w:t>Irodalomjegyzék</w:t>
       </w:r>
-      <w:bookmarkStart w:id="0" w:name="_GoBack"/>
-      <w:bookmarkEnd w:id="0"/>
     </w:p>
     <w:p/>
     <w:p>

</xml_diff>